<commit_message>
bilder einfügen und pdf erstellen
</commit_message>
<xml_diff>
--- a/Senn_Projektbericht.docx
+++ b/Senn_Projektbericht.docx
@@ -26,6 +26,65 @@
         <w:jc w:val="both"/>
         <w:rPr>
           <w:rFonts w:ascii="Times New Roman" w:hAnsi="Times New Roman" w:cs="Times New Roman"/>
+          <w:sz w:val="32"/>
+          <w:szCs w:val="32"/>
+          <w:u w:val="single"/>
+        </w:rPr>
+      </w:pPr>
+      <w:r>
+        <w:rPr>
+          <w:rFonts w:ascii="Times New Roman" w:hAnsi="Times New Roman" w:cs="Times New Roman"/>
+          <w:sz w:val="32"/>
+          <w:szCs w:val="32"/>
+          <w:u w:val="single"/>
+        </w:rPr>
+        <w:t>Erstellung einer Website im Rahmen der Lehrveranstaltung Web-Mapping im Sommersemester 2016.</w:t>
+      </w:r>
+    </w:p>
+    <w:p>
+      <w:pPr>
+        <w:spacing w:line="360" w:lineRule="auto"/>
+        <w:jc w:val="both"/>
+        <w:rPr>
+          <w:rFonts w:ascii="Times New Roman" w:hAnsi="Times New Roman" w:cs="Times New Roman"/>
+        </w:rPr>
+      </w:pPr>
+      <w:proofErr w:type="spellStart"/>
+      <w:r>
+        <w:rPr>
+          <w:rFonts w:ascii="Times New Roman" w:hAnsi="Times New Roman" w:cs="Times New Roman"/>
+        </w:rPr>
+        <w:t>Siglufjörður</w:t>
+      </w:r>
+      <w:proofErr w:type="spellEnd"/>
+      <w:r>
+        <w:rPr>
+          <w:rFonts w:ascii="Times New Roman" w:hAnsi="Times New Roman" w:cs="Times New Roman"/>
+        </w:rPr>
+        <w:t xml:space="preserve">, ist ein Ort im Norden Islands und war 2015 Ziel einer Exkursion zur Lehrveranstaltung „Mensch-Naturgefahren-Interaktion“. Im Rahmen der Exkursion wurden Gebiete in und um </w:t>
+      </w:r>
+      <w:proofErr w:type="spellStart"/>
+      <w:r>
+        <w:rPr>
+          <w:rFonts w:ascii="Times New Roman" w:hAnsi="Times New Roman" w:cs="Times New Roman"/>
+        </w:rPr>
+        <w:t>Siglufjörður</w:t>
+      </w:r>
+      <w:proofErr w:type="spellEnd"/>
+      <w:r>
+        <w:rPr>
+          <w:rFonts w:ascii="Times New Roman" w:hAnsi="Times New Roman" w:cs="Times New Roman"/>
+        </w:rPr>
+        <w:t xml:space="preserve"> begangen, kartiert und in Hinblick auf Naturgefahren eingeschätzt.</w:t>
+      </w:r>
+    </w:p>
+    <w:p>
+      <w:pPr>
+        <w:spacing w:line="360" w:lineRule="auto"/>
+        <w:jc w:val="both"/>
+        <w:rPr>
+          <w:rFonts w:ascii="Times New Roman" w:hAnsi="Times New Roman" w:cs="Times New Roman"/>
+          <w:b/>
           <w:sz w:val="28"/>
           <w:szCs w:val="28"/>
           <w:u w:val="single"/>
@@ -34,11 +93,12 @@
       <w:r>
         <w:rPr>
           <w:rFonts w:ascii="Times New Roman" w:hAnsi="Times New Roman" w:cs="Times New Roman"/>
+          <w:b/>
           <w:sz w:val="28"/>
           <w:szCs w:val="28"/>
           <w:u w:val="single"/>
         </w:rPr>
-        <w:t>Erstellung einer Website im Rahmen der Lehrveranstaltung Web-Mapping im Sommersemester 2016.</w:t>
+        <w:t>Beschreibung des Projekts:</w:t>
       </w:r>
     </w:p>
     <w:p>
@@ -49,33 +109,11 @@
           <w:rFonts w:ascii="Times New Roman" w:hAnsi="Times New Roman" w:cs="Times New Roman"/>
         </w:rPr>
       </w:pPr>
-      <w:proofErr w:type="spellStart"/>
-      <w:r>
-        <w:rPr>
-          <w:rFonts w:ascii="Times New Roman" w:hAnsi="Times New Roman" w:cs="Times New Roman"/>
-        </w:rPr>
-        <w:t>Siglufjörður</w:t>
-      </w:r>
-      <w:proofErr w:type="spellEnd"/>
-      <w:r>
-        <w:rPr>
-          <w:rFonts w:ascii="Times New Roman" w:hAnsi="Times New Roman" w:cs="Times New Roman"/>
-        </w:rPr>
-        <w:t xml:space="preserve">, ist ein Ort im Norden Islands und war 2015 Ziel einer Exkursion zur Lehrveranstaltung „Mensch-Naturgefahren-Interaktion“. Im Rahmen der Exkursion wurden Gebiete in und um </w:t>
-      </w:r>
-      <w:proofErr w:type="spellStart"/>
-      <w:r>
-        <w:rPr>
-          <w:rFonts w:ascii="Times New Roman" w:hAnsi="Times New Roman" w:cs="Times New Roman"/>
-        </w:rPr>
-        <w:t>Siglufjörður</w:t>
-      </w:r>
-      <w:proofErr w:type="spellEnd"/>
-      <w:r>
-        <w:rPr>
-          <w:rFonts w:ascii="Times New Roman" w:hAnsi="Times New Roman" w:cs="Times New Roman"/>
-        </w:rPr>
-        <w:t xml:space="preserve"> begangen, kartiert und in Hinblick auf Naturgefahren eingeschätzt.</w:t>
+      <w:r>
+        <w:rPr>
+          <w:rFonts w:ascii="Times New Roman" w:hAnsi="Times New Roman" w:cs="Times New Roman"/>
+        </w:rPr>
+        <w:t>Für das Abschlussprojekt wurde eine bereits zuvor verwendete Karte mit Markern verwendet. Eine Anpassung der Marker und Umstellung einiger Details um dem Projekt eine bestimmte Richtung zu geben wurde durchgeführt.</w:t>
       </w:r>
     </w:p>
     <w:p>
@@ -86,6 +124,194 @@
           <w:rFonts w:ascii="Times New Roman" w:hAnsi="Times New Roman" w:cs="Times New Roman"/>
         </w:rPr>
       </w:pPr>
+      <w:r>
+        <w:rPr>
+          <w:rFonts w:ascii="Times New Roman" w:hAnsi="Times New Roman" w:cs="Times New Roman"/>
+        </w:rPr>
+        <w:t xml:space="preserve">Ein erster Gedanke war, einen Rundgang in </w:t>
+      </w:r>
+      <w:proofErr w:type="spellStart"/>
+      <w:r>
+        <w:rPr>
+          <w:rFonts w:ascii="Times New Roman" w:hAnsi="Times New Roman" w:cs="Times New Roman"/>
+        </w:rPr>
+        <w:t>Siglufjörður</w:t>
+      </w:r>
+      <w:proofErr w:type="spellEnd"/>
+      <w:r>
+        <w:rPr>
+          <w:rFonts w:ascii="Times New Roman" w:hAnsi="Times New Roman" w:cs="Times New Roman"/>
+        </w:rPr>
+        <w:t xml:space="preserve"> mit vorgegebenen Routen zu erstellen. Probleme in der Erstellung von Routen, welche dem Straßenverlauf folgen führten zu einem Umdenken des Projektziels. Es wurden aufgrund fehlender Daten selbstgewählte „Points </w:t>
+      </w:r>
+      <w:proofErr w:type="spellStart"/>
+      <w:r>
+        <w:rPr>
+          <w:rFonts w:ascii="Times New Roman" w:hAnsi="Times New Roman" w:cs="Times New Roman"/>
+        </w:rPr>
+        <w:t>of</w:t>
+      </w:r>
+      <w:proofErr w:type="spellEnd"/>
+      <w:r>
+        <w:rPr>
+          <w:rFonts w:ascii="Times New Roman" w:hAnsi="Times New Roman" w:cs="Times New Roman"/>
+        </w:rPr>
+        <w:t xml:space="preserve"> Interest“ erstellt und in einer </w:t>
+      </w:r>
+      <w:proofErr w:type="spellStart"/>
+      <w:r>
+        <w:rPr>
+          <w:rFonts w:ascii="Times New Roman" w:hAnsi="Times New Roman" w:cs="Times New Roman"/>
+        </w:rPr>
+        <w:t>OpenstreetMap</w:t>
+      </w:r>
+      <w:proofErr w:type="spellEnd"/>
+      <w:r>
+        <w:rPr>
+          <w:rFonts w:ascii="Times New Roman" w:hAnsi="Times New Roman" w:cs="Times New Roman"/>
+        </w:rPr>
+        <w:t xml:space="preserve"> eingebunden</w:t>
+      </w:r>
+      <w:r>
+        <w:rPr>
+          <w:rFonts w:ascii="Times New Roman" w:hAnsi="Times New Roman" w:cs="Times New Roman"/>
+        </w:rPr>
+        <w:t>. Zusätzlic</w:t>
+      </w:r>
+      <w:r>
+        <w:rPr>
+          <w:rFonts w:ascii="Times New Roman" w:hAnsi="Times New Roman" w:cs="Times New Roman"/>
+        </w:rPr>
+        <w:t>h wurden Punkte ausgewählt, die</w:t>
+      </w:r>
+      <w:r>
+        <w:rPr>
+          <w:rFonts w:ascii="Times New Roman" w:hAnsi="Times New Roman" w:cs="Times New Roman"/>
+        </w:rPr>
+        <w:t xml:space="preserve"> während der Exkursion</w:t>
+      </w:r>
+      <w:r>
+        <w:rPr>
+          <w:rFonts w:ascii="Times New Roman" w:hAnsi="Times New Roman" w:cs="Times New Roman"/>
+        </w:rPr>
+        <w:t xml:space="preserve"> als Gefahrenhotspots erkannt wurden. Für eine bessere Visualisierung der einzelnen Punkte wurde auf zwei Formen der Darstellung zurückgegriffen. Die Points </w:t>
+      </w:r>
+      <w:proofErr w:type="spellStart"/>
+      <w:r>
+        <w:rPr>
+          <w:rFonts w:ascii="Times New Roman" w:hAnsi="Times New Roman" w:cs="Times New Roman"/>
+        </w:rPr>
+        <w:t>of</w:t>
+      </w:r>
+      <w:proofErr w:type="spellEnd"/>
+      <w:r>
+        <w:rPr>
+          <w:rFonts w:ascii="Times New Roman" w:hAnsi="Times New Roman" w:cs="Times New Roman"/>
+        </w:rPr>
+        <w:t xml:space="preserve"> Interest in </w:t>
+      </w:r>
+      <w:proofErr w:type="spellStart"/>
+      <w:r>
+        <w:rPr>
+          <w:rFonts w:ascii="Times New Roman" w:hAnsi="Times New Roman" w:cs="Times New Roman"/>
+        </w:rPr>
+        <w:t>Siglufjörður</w:t>
+      </w:r>
+      <w:proofErr w:type="spellEnd"/>
+      <w:r>
+        <w:rPr>
+          <w:rFonts w:ascii="Times New Roman" w:hAnsi="Times New Roman" w:cs="Times New Roman"/>
+        </w:rPr>
+        <w:t xml:space="preserve"> wurden durch blaue Marker gekennzeichnet und </w:t>
+      </w:r>
+      <w:proofErr w:type="spellStart"/>
+      <w:r>
+        <w:rPr>
+          <w:rFonts w:ascii="Times New Roman" w:hAnsi="Times New Roman" w:cs="Times New Roman"/>
+        </w:rPr>
+        <w:t>GoogleStreetView</w:t>
+      </w:r>
+      <w:proofErr w:type="spellEnd"/>
+      <w:r>
+        <w:rPr>
+          <w:rFonts w:ascii="Times New Roman" w:hAnsi="Times New Roman" w:cs="Times New Roman"/>
+        </w:rPr>
+        <w:t xml:space="preserve"> wurde als Popup zum jeweiligen Punkt mit einer Ansicht des gekennzeichneten Bereichs angefügt. Die Gefahrenbereiche wurden durch grüne Pins markiert und, wenn vorhanden, mit eigenen Bildern des Gefahrenhotspots gekoppelt. So können in </w:t>
+      </w:r>
+      <w:proofErr w:type="spellStart"/>
+      <w:r>
+        <w:rPr>
+          <w:rFonts w:ascii="Times New Roman" w:hAnsi="Times New Roman" w:cs="Times New Roman"/>
+        </w:rPr>
+        <w:t>Siglufjörður</w:t>
+      </w:r>
+      <w:proofErr w:type="spellEnd"/>
+      <w:r>
+        <w:rPr>
+          <w:rFonts w:ascii="Times New Roman" w:hAnsi="Times New Roman" w:cs="Times New Roman"/>
+        </w:rPr>
+        <w:t xml:space="preserve"> nicht nur interessante sondern auch „gefährliche“ Bereiche </w:t>
+      </w:r>
+      <w:r>
+        <w:rPr>
+          <w:rFonts w:ascii="Times New Roman" w:hAnsi="Times New Roman" w:cs="Times New Roman"/>
+        </w:rPr>
+        <w:t xml:space="preserve">ausgemacht werden. </w:t>
+      </w:r>
+      <w:bookmarkStart w:id="0" w:name="_GoBack"/>
+      <w:r>
+        <w:rPr>
+          <w:rFonts w:ascii="Times New Roman" w:hAnsi="Times New Roman" w:cs="Times New Roman"/>
+        </w:rPr>
+        <w:t xml:space="preserve">Ein weiterer Schritt war die Darstellung bereits </w:t>
+      </w:r>
+      <w:bookmarkEnd w:id="0"/>
+      <w:r>
+        <w:rPr>
+          <w:rFonts w:ascii="Times New Roman" w:hAnsi="Times New Roman" w:cs="Times New Roman"/>
+        </w:rPr>
+        <w:t xml:space="preserve">vorhandener Schutzmaßnahmen gegen Lawinen und Muren im Bereich der Ortschaft. Ablenkungsdämme die den Ort schützen wurden durch </w:t>
+      </w:r>
+      <w:proofErr w:type="spellStart"/>
+      <w:r>
+        <w:rPr>
+          <w:rFonts w:ascii="Times New Roman" w:hAnsi="Times New Roman" w:cs="Times New Roman"/>
+        </w:rPr>
+        <w:t>Polylines</w:t>
+      </w:r>
+      <w:proofErr w:type="spellEnd"/>
+      <w:r>
+        <w:rPr>
+          <w:rFonts w:ascii="Times New Roman" w:hAnsi="Times New Roman" w:cs="Times New Roman"/>
+        </w:rPr>
+        <w:t xml:space="preserve"> auf der Karte dargestellt. Aufgrund des </w:t>
+      </w:r>
+      <w:r>
+        <w:rPr>
+          <w:rFonts w:ascii="Times New Roman" w:hAnsi="Times New Roman" w:cs="Times New Roman"/>
+        </w:rPr>
+        <w:t>g</w:t>
+      </w:r>
+      <w:r>
+        <w:rPr>
+          <w:rFonts w:ascii="Times New Roman" w:hAnsi="Times New Roman" w:cs="Times New Roman"/>
+        </w:rPr>
+        <w:t>eographischen Hintergrunds des Projekts wurde ein Mouseover-Event erstellt, welches die genauen Koordinaten des Mauszeigers auf der Karte angibt, ebenso wurde eine Größenskala auf der Karte eingebunden. Für eine mögliche Orientierung im Gebiet wurde noch eine Routing-</w:t>
+      </w:r>
+      <w:proofErr w:type="spellStart"/>
+      <w:r>
+        <w:rPr>
+          <w:rFonts w:ascii="Times New Roman" w:hAnsi="Times New Roman" w:cs="Times New Roman"/>
+        </w:rPr>
+        <w:t>Machine</w:t>
+      </w:r>
+      <w:proofErr w:type="spellEnd"/>
+      <w:r>
+        <w:rPr>
+          <w:rFonts w:ascii="Times New Roman" w:hAnsi="Times New Roman" w:cs="Times New Roman"/>
+        </w:rPr>
+        <w:t xml:space="preserve"> eingebunden um eventuelle Anfahrten planen zu können.</w:t>
+      </w:r>
     </w:p>
     <w:p>
       <w:pPr>
@@ -99,22 +325,667 @@
         <w:rPr>
           <w:rFonts w:ascii="Times New Roman" w:hAnsi="Times New Roman" w:cs="Times New Roman"/>
         </w:rPr>
-        <w:t>Für das Abschlussprojekt wurde eine bereits zuvor verwendete Karte mit Markern verwendet. Eine Anpassung der Marker und Umstellung einiger Details um dem Projekt eine bestimmte Richtung zu geben wurde durchgeführt.</w:t>
+        <w:t>Probleme bei der Erstellung des Projekts ergaben sich unter anderem bei dem Versuch ein Dropdown-Menu zu erstellen um alle markierten Punkte per Namen anwählen zu können. Auch das Zentrieren der Karte auf der Website war nicht erfolgreich.</w:t>
+      </w:r>
+      <w:r>
+        <w:rPr>
+          <w:rFonts w:ascii="Times New Roman" w:hAnsi="Times New Roman" w:cs="Times New Roman"/>
+        </w:rPr>
+        <w:t xml:space="preserve"> Es wäre noch geplant gewesen, einige Bilder durch </w:t>
+      </w:r>
+      <w:proofErr w:type="spellStart"/>
+      <w:r>
+        <w:rPr>
+          <w:rFonts w:ascii="Times New Roman" w:hAnsi="Times New Roman" w:cs="Times New Roman"/>
+        </w:rPr>
+        <w:t>Panoramio</w:t>
+      </w:r>
+      <w:proofErr w:type="spellEnd"/>
+      <w:r>
+        <w:rPr>
+          <w:rFonts w:ascii="Times New Roman" w:hAnsi="Times New Roman" w:cs="Times New Roman"/>
+        </w:rPr>
+        <w:t xml:space="preserve"> oder andere Websites einzubinden, dies </w:t>
+      </w:r>
+      <w:r>
+        <w:rPr>
+          <w:rFonts w:ascii="Times New Roman" w:hAnsi="Times New Roman" w:cs="Times New Roman"/>
+        </w:rPr>
+        <w:t>funktionierte jedoch nicht wie gewünscht und wurde deswegen wieder verworfen.</w:t>
+      </w:r>
+      <w:r>
+        <w:rPr>
+          <w:rFonts w:ascii="Times New Roman" w:hAnsi="Times New Roman" w:cs="Times New Roman"/>
+        </w:rPr>
+        <w:t xml:space="preserve"> Auch das Einbinden weiterer Layer zu </w:t>
+      </w:r>
+      <w:proofErr w:type="spellStart"/>
+      <w:r>
+        <w:rPr>
+          <w:rFonts w:ascii="Times New Roman" w:hAnsi="Times New Roman" w:cs="Times New Roman"/>
+        </w:rPr>
+        <w:t>OpenstreetMap</w:t>
+      </w:r>
+      <w:proofErr w:type="spellEnd"/>
+      <w:r>
+        <w:rPr>
+          <w:rFonts w:ascii="Times New Roman" w:hAnsi="Times New Roman" w:cs="Times New Roman"/>
+        </w:rPr>
+        <w:t xml:space="preserve"> wurde aufgrund von Schwierigkeiten nicht durchgeführt.</w:t>
+      </w:r>
+    </w:p>
+    <w:p/>
+    <w:p>
+      <w:pPr>
+        <w:rPr>
+          <w:rFonts w:ascii="Times New Roman" w:hAnsi="Times New Roman" w:cs="Times New Roman"/>
+          <w:b/>
+          <w:sz w:val="28"/>
+          <w:szCs w:val="28"/>
+          <w:u w:val="single"/>
+        </w:rPr>
+      </w:pPr>
+      <w:r>
+        <w:rPr>
+          <w:rFonts w:ascii="Times New Roman" w:hAnsi="Times New Roman" w:cs="Times New Roman"/>
+          <w:b/>
+          <w:sz w:val="28"/>
+          <w:szCs w:val="28"/>
+          <w:u w:val="single"/>
+        </w:rPr>
+        <w:t>Vorgehen bei der Erstellung:</w:t>
       </w:r>
     </w:p>
     <w:p>
       <w:pPr>
         <w:spacing w:line="360" w:lineRule="auto"/>
-        <w:jc w:val="both"/>
-        <w:rPr>
-          <w:rFonts w:ascii="Times New Roman" w:hAnsi="Times New Roman" w:cs="Times New Roman"/>
-        </w:rPr>
-      </w:pPr>
-      <w:r>
-        <w:rPr>
-          <w:rFonts w:ascii="Times New Roman" w:hAnsi="Times New Roman" w:cs="Times New Roman"/>
-        </w:rPr>
-        <w:t xml:space="preserve">Ein erster Gedanke war, einen Rundgang in </w:t>
+        <w:rPr>
+          <w:rFonts w:ascii="Times New Roman" w:hAnsi="Times New Roman" w:cs="Times New Roman"/>
+        </w:rPr>
+      </w:pPr>
+      <w:r>
+        <w:rPr>
+          <w:rFonts w:ascii="Times New Roman" w:hAnsi="Times New Roman" w:cs="Times New Roman"/>
+        </w:rPr>
+        <w:t xml:space="preserve">Zur Erstellung der Website wurde eine Text-Datei mit Notepad++ erstellt und in ein HTML-File umbenannt. Der DOCTYPE wurde auf </w:t>
+      </w:r>
+      <w:proofErr w:type="spellStart"/>
+      <w:r>
+        <w:rPr>
+          <w:rFonts w:ascii="Times New Roman" w:hAnsi="Times New Roman" w:cs="Times New Roman"/>
+        </w:rPr>
+        <w:t>html</w:t>
+      </w:r>
+      <w:proofErr w:type="spellEnd"/>
+      <w:r>
+        <w:rPr>
+          <w:rFonts w:ascii="Times New Roman" w:hAnsi="Times New Roman" w:cs="Times New Roman"/>
+        </w:rPr>
+        <w:t xml:space="preserve"> und die Zeichenkodierung (</w:t>
+      </w:r>
+      <w:proofErr w:type="spellStart"/>
+      <w:r>
+        <w:rPr>
+          <w:rFonts w:ascii="Times New Roman" w:hAnsi="Times New Roman" w:cs="Times New Roman"/>
+        </w:rPr>
+        <w:t>charset</w:t>
+      </w:r>
+      <w:proofErr w:type="spellEnd"/>
+      <w:r>
+        <w:rPr>
+          <w:rFonts w:ascii="Times New Roman" w:hAnsi="Times New Roman" w:cs="Times New Roman"/>
+        </w:rPr>
+        <w:t>) auf utf-8 festgesetzt.</w:t>
+      </w:r>
+    </w:p>
+    <w:p>
+      <w:pPr>
+        <w:spacing w:line="360" w:lineRule="auto"/>
+        <w:rPr>
+          <w:rFonts w:ascii="Times New Roman" w:hAnsi="Times New Roman" w:cs="Times New Roman"/>
+        </w:rPr>
+      </w:pPr>
+      <w:r>
+        <w:rPr>
+          <w:rFonts w:ascii="Times New Roman" w:hAnsi="Times New Roman" w:cs="Times New Roman"/>
+          <w:noProof/>
+          <w:lang w:eastAsia="de-AT"/>
+        </w:rPr>
+        <w:drawing>
+          <wp:inline distT="0" distB="0" distL="0" distR="0">
+            <wp:extent cx="3819525" cy="866775"/>
+            <wp:effectExtent l="0" t="0" r="9525" b="9525"/>
+            <wp:docPr id="1" name="Grafik 1" descr="D:\z Geo - MSc\4.Semester\Web-Mapping\Portable GIT\Berthold.Projekt\Code-BIlder\Anfang.JPG"/>
+            <wp:cNvGraphicFramePr>
+              <a:graphicFrameLocks xmlns:a="http://schemas.openxmlformats.org/drawingml/2006/main" noChangeAspect="1"/>
+            </wp:cNvGraphicFramePr>
+            <a:graphic xmlns:a="http://schemas.openxmlformats.org/drawingml/2006/main">
+              <a:graphicData uri="http://schemas.openxmlformats.org/drawingml/2006/picture">
+                <pic:pic xmlns:pic="http://schemas.openxmlformats.org/drawingml/2006/picture">
+                  <pic:nvPicPr>
+                    <pic:cNvPr id="0" name="Picture 1" descr="D:\z Geo - MSc\4.Semester\Web-Mapping\Portable GIT\Berthold.Projekt\Code-BIlder\Anfang.JPG"/>
+                    <pic:cNvPicPr>
+                      <a:picLocks noChangeAspect="1" noChangeArrowheads="1"/>
+                    </pic:cNvPicPr>
+                  </pic:nvPicPr>
+                  <pic:blipFill>
+                    <a:blip r:embed="rId8">
+                      <a:extLst>
+                        <a:ext uri="{28A0092B-C50C-407E-A947-70E740481C1C}">
+                          <a14:useLocalDpi xmlns:a14="http://schemas.microsoft.com/office/drawing/2010/main" val="0"/>
+                        </a:ext>
+                      </a:extLst>
+                    </a:blip>
+                    <a:srcRect/>
+                    <a:stretch>
+                      <a:fillRect/>
+                    </a:stretch>
+                  </pic:blipFill>
+                  <pic:spPr bwMode="auto">
+                    <a:xfrm>
+                      <a:off x="0" y="0"/>
+                      <a:ext cx="3819525" cy="866775"/>
+                    </a:xfrm>
+                    <a:prstGeom prst="rect">
+                      <a:avLst/>
+                    </a:prstGeom>
+                    <a:noFill/>
+                    <a:ln>
+                      <a:noFill/>
+                    </a:ln>
+                  </pic:spPr>
+                </pic:pic>
+              </a:graphicData>
+            </a:graphic>
+          </wp:inline>
+        </w:drawing>
+      </w:r>
+    </w:p>
+    <w:p>
+      <w:pPr>
+        <w:spacing w:line="360" w:lineRule="auto"/>
+        <w:rPr>
+          <w:rFonts w:ascii="Times New Roman" w:hAnsi="Times New Roman" w:cs="Times New Roman"/>
+        </w:rPr>
+      </w:pPr>
+      <w:r>
+        <w:rPr>
+          <w:rFonts w:ascii="Times New Roman" w:hAnsi="Times New Roman" w:cs="Times New Roman"/>
+        </w:rPr>
+        <w:t xml:space="preserve">Für </w:t>
+      </w:r>
+      <w:r>
+        <w:rPr>
+          <w:rFonts w:ascii="Times New Roman" w:hAnsi="Times New Roman" w:cs="Times New Roman"/>
+        </w:rPr>
+        <w:t>vier</w:t>
+      </w:r>
+      <w:r>
+        <w:rPr>
+          <w:rFonts w:ascii="Times New Roman" w:hAnsi="Times New Roman" w:cs="Times New Roman"/>
+        </w:rPr>
+        <w:t xml:space="preserve"> Varianten von Überschriften wurden Styles festgelegt.</w:t>
+      </w:r>
+    </w:p>
+    <w:p>
+      <w:pPr>
+        <w:spacing w:line="360" w:lineRule="auto"/>
+        <w:rPr>
+          <w:rFonts w:ascii="Times New Roman" w:hAnsi="Times New Roman" w:cs="Times New Roman"/>
+        </w:rPr>
+      </w:pPr>
+      <w:r>
+        <w:rPr>
+          <w:rFonts w:ascii="Times New Roman" w:hAnsi="Times New Roman" w:cs="Times New Roman"/>
+        </w:rPr>
+        <w:t>Die eingebundene Karte (</w:t>
+      </w:r>
+      <w:proofErr w:type="spellStart"/>
+      <w:r>
+        <w:rPr>
+          <w:rFonts w:ascii="Times New Roman" w:hAnsi="Times New Roman" w:cs="Times New Roman"/>
+        </w:rPr>
+        <w:t>OpenStreetMap</w:t>
+      </w:r>
+      <w:proofErr w:type="spellEnd"/>
+      <w:r>
+        <w:rPr>
+          <w:rFonts w:ascii="Times New Roman" w:hAnsi="Times New Roman" w:cs="Times New Roman"/>
+        </w:rPr>
+        <w:t xml:space="preserve">) wurde aus einem vorherigen Projekt mitsamt Markern und </w:t>
+      </w:r>
+      <w:proofErr w:type="spellStart"/>
+      <w:r>
+        <w:rPr>
+          <w:rFonts w:ascii="Times New Roman" w:hAnsi="Times New Roman" w:cs="Times New Roman"/>
+        </w:rPr>
+        <w:t>Polyline</w:t>
+      </w:r>
+      <w:proofErr w:type="spellEnd"/>
+      <w:r>
+        <w:rPr>
+          <w:rFonts w:ascii="Times New Roman" w:hAnsi="Times New Roman" w:cs="Times New Roman"/>
+        </w:rPr>
+        <w:t xml:space="preserve"> herauskopiert, da sie bereits das gewünschte Gebiet darstellte. Entsprechend wurden </w:t>
+      </w:r>
+      <w:r>
+        <w:rPr>
+          <w:rFonts w:ascii="Times New Roman" w:hAnsi="Times New Roman" w:cs="Times New Roman"/>
+        </w:rPr>
+        <w:t xml:space="preserve">Quellverzeichnisse für Stylesheet und JavaScript eingefügt, sowohl Stylesheet als auch das verwendete Script beziehen sich auf leafletjs.com (beziehungsweise die heruntergeladenen Daten davon). Ebenso wurden Script und Stylesheet für die eingebundene </w:t>
+      </w:r>
+      <w:proofErr w:type="spellStart"/>
+      <w:r>
+        <w:rPr>
+          <w:rFonts w:ascii="Times New Roman" w:hAnsi="Times New Roman" w:cs="Times New Roman"/>
+        </w:rPr>
+        <w:t>Routingmachine</w:t>
+      </w:r>
+      <w:proofErr w:type="spellEnd"/>
+      <w:r>
+        <w:rPr>
+          <w:rFonts w:ascii="Times New Roman" w:hAnsi="Times New Roman" w:cs="Times New Roman"/>
+        </w:rPr>
+        <w:t xml:space="preserve"> eingegeben.</w:t>
+      </w:r>
+    </w:p>
+    <w:p>
+      <w:pPr>
+        <w:spacing w:line="360" w:lineRule="auto"/>
+        <w:rPr>
+          <w:rFonts w:ascii="Times New Roman" w:hAnsi="Times New Roman" w:cs="Times New Roman"/>
+        </w:rPr>
+      </w:pPr>
+      <w:r>
+        <w:rPr>
+          <w:rFonts w:ascii="Times New Roman" w:hAnsi="Times New Roman" w:cs="Times New Roman"/>
+          <w:noProof/>
+          <w:lang w:eastAsia="de-AT"/>
+        </w:rPr>
+        <w:drawing>
+          <wp:inline distT="0" distB="0" distL="0" distR="0">
+            <wp:extent cx="5760720" cy="750732"/>
+            <wp:effectExtent l="0" t="0" r="0" b="0"/>
+            <wp:docPr id="2" name="Grafik 2" descr="D:\z Geo - MSc\4.Semester\Web-Mapping\Portable GIT\Berthold.Projekt\Code-BIlder\CSS und JS.JPG"/>
+            <wp:cNvGraphicFramePr>
+              <a:graphicFrameLocks xmlns:a="http://schemas.openxmlformats.org/drawingml/2006/main" noChangeAspect="1"/>
+            </wp:cNvGraphicFramePr>
+            <a:graphic xmlns:a="http://schemas.openxmlformats.org/drawingml/2006/main">
+              <a:graphicData uri="http://schemas.openxmlformats.org/drawingml/2006/picture">
+                <pic:pic xmlns:pic="http://schemas.openxmlformats.org/drawingml/2006/picture">
+                  <pic:nvPicPr>
+                    <pic:cNvPr id="0" name="Picture 2" descr="D:\z Geo - MSc\4.Semester\Web-Mapping\Portable GIT\Berthold.Projekt\Code-BIlder\CSS und JS.JPG"/>
+                    <pic:cNvPicPr>
+                      <a:picLocks noChangeAspect="1" noChangeArrowheads="1"/>
+                    </pic:cNvPicPr>
+                  </pic:nvPicPr>
+                  <pic:blipFill>
+                    <a:blip r:embed="rId9">
+                      <a:extLst>
+                        <a:ext uri="{28A0092B-C50C-407E-A947-70E740481C1C}">
+                          <a14:useLocalDpi xmlns:a14="http://schemas.microsoft.com/office/drawing/2010/main" val="0"/>
+                        </a:ext>
+                      </a:extLst>
+                    </a:blip>
+                    <a:srcRect/>
+                    <a:stretch>
+                      <a:fillRect/>
+                    </a:stretch>
+                  </pic:blipFill>
+                  <pic:spPr bwMode="auto">
+                    <a:xfrm>
+                      <a:off x="0" y="0"/>
+                      <a:ext cx="5760720" cy="750732"/>
+                    </a:xfrm>
+                    <a:prstGeom prst="rect">
+                      <a:avLst/>
+                    </a:prstGeom>
+                    <a:noFill/>
+                    <a:ln>
+                      <a:noFill/>
+                    </a:ln>
+                  </pic:spPr>
+                </pic:pic>
+              </a:graphicData>
+            </a:graphic>
+          </wp:inline>
+        </w:drawing>
+      </w:r>
+    </w:p>
+    <w:p>
+      <w:pPr>
+        <w:spacing w:line="360" w:lineRule="auto"/>
+        <w:rPr>
+          <w:rFonts w:ascii="Times New Roman" w:hAnsi="Times New Roman" w:cs="Times New Roman"/>
+        </w:rPr>
+      </w:pPr>
+      <w:r>
+        <w:rPr>
+          <w:rFonts w:ascii="Times New Roman" w:hAnsi="Times New Roman" w:cs="Times New Roman"/>
+        </w:rPr>
+        <w:t xml:space="preserve">Die </w:t>
+      </w:r>
+      <w:proofErr w:type="spellStart"/>
+      <w:r>
+        <w:rPr>
+          <w:rFonts w:ascii="Times New Roman" w:hAnsi="Times New Roman" w:cs="Times New Roman"/>
+        </w:rPr>
+        <w:t>Routingmachine</w:t>
+      </w:r>
+      <w:proofErr w:type="spellEnd"/>
+      <w:r>
+        <w:rPr>
+          <w:rFonts w:ascii="Times New Roman" w:hAnsi="Times New Roman" w:cs="Times New Roman"/>
+        </w:rPr>
+        <w:t xml:space="preserve"> wurde aus einem laufenden Projekt heraus übernommen und sollte einer besseren Orientierung und Einschätzung der Entfernungen dienen. Es wurden Kommentare im Code der </w:t>
+      </w:r>
+      <w:proofErr w:type="spellStart"/>
+      <w:r>
+        <w:rPr>
+          <w:rFonts w:ascii="Times New Roman" w:hAnsi="Times New Roman" w:cs="Times New Roman"/>
+        </w:rPr>
+        <w:t>Routingmachine</w:t>
+      </w:r>
+      <w:proofErr w:type="spellEnd"/>
+      <w:r>
+        <w:rPr>
+          <w:rFonts w:ascii="Times New Roman" w:hAnsi="Times New Roman" w:cs="Times New Roman"/>
+        </w:rPr>
+        <w:t xml:space="preserve"> für ein besseres Verständnis beibehalten.</w:t>
+      </w:r>
+    </w:p>
+    <w:p>
+      <w:pPr>
+        <w:spacing w:line="360" w:lineRule="auto"/>
+        <w:rPr>
+          <w:rFonts w:ascii="Times New Roman" w:hAnsi="Times New Roman" w:cs="Times New Roman"/>
+        </w:rPr>
+      </w:pPr>
+      <w:r>
+        <w:rPr>
+          <w:rFonts w:ascii="Times New Roman" w:hAnsi="Times New Roman" w:cs="Times New Roman"/>
+        </w:rPr>
+        <w:t>Aufgrund des geographischen Hintergrunds des Projektes wurden sowohl ein Maßstab als auch eine genaue Koordinatenangabe in der Karte eingebunden.</w:t>
+      </w:r>
+    </w:p>
+    <w:p>
+      <w:pPr>
+        <w:spacing w:line="360" w:lineRule="auto"/>
+        <w:rPr>
+          <w:rFonts w:ascii="Times New Roman" w:hAnsi="Times New Roman" w:cs="Times New Roman"/>
+        </w:rPr>
+      </w:pPr>
+      <w:r>
+        <w:rPr>
+          <w:rFonts w:ascii="Times New Roman" w:hAnsi="Times New Roman" w:cs="Times New Roman"/>
+          <w:noProof/>
+          <w:lang w:eastAsia="de-AT"/>
+        </w:rPr>
+        <w:drawing>
+          <wp:inline distT="0" distB="0" distL="0" distR="0">
+            <wp:extent cx="5760720" cy="1414463"/>
+            <wp:effectExtent l="0" t="0" r="0" b="0"/>
+            <wp:docPr id="3" name="Grafik 3" descr="D:\z Geo - MSc\4.Semester\Web-Mapping\Portable GIT\Berthold.Projekt\Code-BIlder\Skala und GNSS.JPG"/>
+            <wp:cNvGraphicFramePr>
+              <a:graphicFrameLocks xmlns:a="http://schemas.openxmlformats.org/drawingml/2006/main" noChangeAspect="1"/>
+            </wp:cNvGraphicFramePr>
+            <a:graphic xmlns:a="http://schemas.openxmlformats.org/drawingml/2006/main">
+              <a:graphicData uri="http://schemas.openxmlformats.org/drawingml/2006/picture">
+                <pic:pic xmlns:pic="http://schemas.openxmlformats.org/drawingml/2006/picture">
+                  <pic:nvPicPr>
+                    <pic:cNvPr id="0" name="Picture 3" descr="D:\z Geo - MSc\4.Semester\Web-Mapping\Portable GIT\Berthold.Projekt\Code-BIlder\Skala und GNSS.JPG"/>
+                    <pic:cNvPicPr>
+                      <a:picLocks noChangeAspect="1" noChangeArrowheads="1"/>
+                    </pic:cNvPicPr>
+                  </pic:nvPicPr>
+                  <pic:blipFill>
+                    <a:blip r:embed="rId10">
+                      <a:extLst>
+                        <a:ext uri="{28A0092B-C50C-407E-A947-70E740481C1C}">
+                          <a14:useLocalDpi xmlns:a14="http://schemas.microsoft.com/office/drawing/2010/main" val="0"/>
+                        </a:ext>
+                      </a:extLst>
+                    </a:blip>
+                    <a:srcRect/>
+                    <a:stretch>
+                      <a:fillRect/>
+                    </a:stretch>
+                  </pic:blipFill>
+                  <pic:spPr bwMode="auto">
+                    <a:xfrm>
+                      <a:off x="0" y="0"/>
+                      <a:ext cx="5760720" cy="1414463"/>
+                    </a:xfrm>
+                    <a:prstGeom prst="rect">
+                      <a:avLst/>
+                    </a:prstGeom>
+                    <a:noFill/>
+                    <a:ln>
+                      <a:noFill/>
+                    </a:ln>
+                  </pic:spPr>
+                </pic:pic>
+              </a:graphicData>
+            </a:graphic>
+          </wp:inline>
+        </w:drawing>
+      </w:r>
+    </w:p>
+    <w:p>
+      <w:pPr>
+        <w:spacing w:line="360" w:lineRule="auto"/>
+        <w:rPr>
+          <w:rFonts w:ascii="Times New Roman" w:hAnsi="Times New Roman" w:cs="Times New Roman"/>
+        </w:rPr>
+      </w:pPr>
+      <w:r>
+        <w:rPr>
+          <w:rFonts w:ascii="Times New Roman" w:hAnsi="Times New Roman" w:cs="Times New Roman"/>
+        </w:rPr>
+        <w:t xml:space="preserve">Da keine vorgegebenen Points </w:t>
+      </w:r>
+      <w:proofErr w:type="spellStart"/>
+      <w:r>
+        <w:rPr>
+          <w:rFonts w:ascii="Times New Roman" w:hAnsi="Times New Roman" w:cs="Times New Roman"/>
+        </w:rPr>
+        <w:t>of</w:t>
+      </w:r>
+      <w:proofErr w:type="spellEnd"/>
+      <w:r>
+        <w:rPr>
+          <w:rFonts w:ascii="Times New Roman" w:hAnsi="Times New Roman" w:cs="Times New Roman"/>
+        </w:rPr>
+        <w:t xml:space="preserve"> Interest oder andere Daten zu Koordinaten zu finden waren wurden selbst Koordinaten herausgesucht und durch Marker auf der Karte eingespeist, zwei verschiedene Formen der Markierung wurden verwendet. Zum einen die Standartmarkierungen von </w:t>
+      </w:r>
+      <w:proofErr w:type="spellStart"/>
+      <w:r>
+        <w:rPr>
+          <w:rFonts w:ascii="Times New Roman" w:hAnsi="Times New Roman" w:cs="Times New Roman"/>
+        </w:rPr>
+        <w:t>Leaflet</w:t>
+      </w:r>
+      <w:proofErr w:type="spellEnd"/>
+      <w:r>
+        <w:rPr>
+          <w:rFonts w:ascii="Times New Roman" w:hAnsi="Times New Roman" w:cs="Times New Roman"/>
+        </w:rPr>
+        <w:t xml:space="preserve"> (blaue </w:t>
+      </w:r>
+      <w:r>
+        <w:rPr>
+          <w:rFonts w:ascii="Times New Roman" w:hAnsi="Times New Roman" w:cs="Times New Roman"/>
+        </w:rPr>
+        <w:lastRenderedPageBreak/>
+        <w:t xml:space="preserve">Marker), welche als Markierungen für POI dienten und zum anderen selbst eingefügte Icons in Form eines grünen Pins, welche die </w:t>
+      </w:r>
+      <w:proofErr w:type="spellStart"/>
+      <w:r>
+        <w:rPr>
+          <w:rFonts w:ascii="Times New Roman" w:hAnsi="Times New Roman" w:cs="Times New Roman"/>
+        </w:rPr>
+        <w:t>GefahrenHotspots</w:t>
+      </w:r>
+      <w:proofErr w:type="spellEnd"/>
+      <w:r>
+        <w:rPr>
+          <w:rFonts w:ascii="Times New Roman" w:hAnsi="Times New Roman" w:cs="Times New Roman"/>
+        </w:rPr>
+        <w:t xml:space="preserve"> der Umgebung markieren.</w:t>
+      </w:r>
+    </w:p>
+    <w:p>
+      <w:pPr>
+        <w:spacing w:line="360" w:lineRule="auto"/>
+        <w:rPr>
+          <w:rFonts w:ascii="Times New Roman" w:hAnsi="Times New Roman" w:cs="Times New Roman"/>
+        </w:rPr>
+      </w:pPr>
+      <w:r>
+        <w:rPr>
+          <w:noProof/>
+          <w:lang w:eastAsia="de-AT"/>
+        </w:rPr>
+        <w:drawing>
+          <wp:inline distT="0" distB="0" distL="0" distR="0" wp14:anchorId="5F16619D" wp14:editId="6CA61718">
+            <wp:extent cx="4972050" cy="942975"/>
+            <wp:effectExtent l="0" t="0" r="0" b="9525"/>
+            <wp:docPr id="4" name="Grafik 4"/>
+            <wp:cNvGraphicFramePr>
+              <a:graphicFrameLocks xmlns:a="http://schemas.openxmlformats.org/drawingml/2006/main" noChangeAspect="1"/>
+            </wp:cNvGraphicFramePr>
+            <a:graphic xmlns:a="http://schemas.openxmlformats.org/drawingml/2006/main">
+              <a:graphicData uri="http://schemas.openxmlformats.org/drawingml/2006/picture">
+                <pic:pic xmlns:pic="http://schemas.openxmlformats.org/drawingml/2006/picture">
+                  <pic:nvPicPr>
+                    <pic:cNvPr id="0" name=""/>
+                    <pic:cNvPicPr/>
+                  </pic:nvPicPr>
+                  <pic:blipFill>
+                    <a:blip r:embed="rId11"/>
+                    <a:stretch>
+                      <a:fillRect/>
+                    </a:stretch>
+                  </pic:blipFill>
+                  <pic:spPr>
+                    <a:xfrm>
+                      <a:off x="0" y="0"/>
+                      <a:ext cx="4972050" cy="942975"/>
+                    </a:xfrm>
+                    <a:prstGeom prst="rect">
+                      <a:avLst/>
+                    </a:prstGeom>
+                  </pic:spPr>
+                </pic:pic>
+              </a:graphicData>
+            </a:graphic>
+          </wp:inline>
+        </w:drawing>
+      </w:r>
+    </w:p>
+    <w:p>
+      <w:pPr>
+        <w:spacing w:line="360" w:lineRule="auto"/>
+        <w:rPr>
+          <w:rFonts w:ascii="Times New Roman" w:hAnsi="Times New Roman" w:cs="Times New Roman"/>
+        </w:rPr>
+      </w:pPr>
+      <w:r>
+        <w:rPr>
+          <w:rFonts w:ascii="Times New Roman" w:hAnsi="Times New Roman" w:cs="Times New Roman"/>
+        </w:rPr>
+        <w:t>So wurden 14 Punkte/Markierungen erstellt.</w:t>
+      </w:r>
+    </w:p>
+    <w:p>
+      <w:pPr>
+        <w:spacing w:line="360" w:lineRule="auto"/>
+        <w:rPr>
+          <w:rFonts w:ascii="Times New Roman" w:hAnsi="Times New Roman" w:cs="Times New Roman"/>
+        </w:rPr>
+      </w:pPr>
+      <w:r>
+        <w:rPr>
+          <w:rFonts w:ascii="Times New Roman" w:hAnsi="Times New Roman" w:cs="Times New Roman"/>
+        </w:rPr>
+        <w:t xml:space="preserve">Neben den beschriebenen Markierungen wurden mehrere </w:t>
+      </w:r>
+      <w:proofErr w:type="spellStart"/>
+      <w:r>
+        <w:rPr>
+          <w:rFonts w:ascii="Times New Roman" w:hAnsi="Times New Roman" w:cs="Times New Roman"/>
+        </w:rPr>
+        <w:t>Polylines</w:t>
+      </w:r>
+      <w:proofErr w:type="spellEnd"/>
+      <w:r>
+        <w:rPr>
+          <w:rFonts w:ascii="Times New Roman" w:hAnsi="Times New Roman" w:cs="Times New Roman"/>
+        </w:rPr>
+        <w:t xml:space="preserve"> erstellt um bereits vorhanden Ablenkdämme/Schutzmaßnahmen auf der Karte anzuzeigen.</w:t>
+      </w:r>
+    </w:p>
+    <w:p>
+      <w:pPr>
+        <w:spacing w:line="360" w:lineRule="auto"/>
+        <w:rPr>
+          <w:rFonts w:ascii="Times New Roman" w:hAnsi="Times New Roman" w:cs="Times New Roman"/>
+        </w:rPr>
+      </w:pPr>
+      <w:r>
+        <w:rPr>
+          <w:noProof/>
+          <w:lang w:eastAsia="de-AT"/>
+        </w:rPr>
+        <w:drawing>
+          <wp:inline distT="0" distB="0" distL="0" distR="0" wp14:anchorId="1F75CBA8" wp14:editId="376F8509">
+            <wp:extent cx="4143375" cy="3162300"/>
+            <wp:effectExtent l="0" t="0" r="9525" b="0"/>
+            <wp:docPr id="5" name="Grafik 5"/>
+            <wp:cNvGraphicFramePr>
+              <a:graphicFrameLocks xmlns:a="http://schemas.openxmlformats.org/drawingml/2006/main" noChangeAspect="1"/>
+            </wp:cNvGraphicFramePr>
+            <a:graphic xmlns:a="http://schemas.openxmlformats.org/drawingml/2006/main">
+              <a:graphicData uri="http://schemas.openxmlformats.org/drawingml/2006/picture">
+                <pic:pic xmlns:pic="http://schemas.openxmlformats.org/drawingml/2006/picture">
+                  <pic:nvPicPr>
+                    <pic:cNvPr id="0" name=""/>
+                    <pic:cNvPicPr/>
+                  </pic:nvPicPr>
+                  <pic:blipFill>
+                    <a:blip r:embed="rId12"/>
+                    <a:stretch>
+                      <a:fillRect/>
+                    </a:stretch>
+                  </pic:blipFill>
+                  <pic:spPr>
+                    <a:xfrm>
+                      <a:off x="0" y="0"/>
+                      <a:ext cx="4143375" cy="3162300"/>
+                    </a:xfrm>
+                    <a:prstGeom prst="rect">
+                      <a:avLst/>
+                    </a:prstGeom>
+                  </pic:spPr>
+                </pic:pic>
+              </a:graphicData>
+            </a:graphic>
+          </wp:inline>
+        </w:drawing>
+      </w:r>
+    </w:p>
+    <w:p>
+      <w:pPr>
+        <w:spacing w:line="360" w:lineRule="auto"/>
+        <w:rPr>
+          <w:rFonts w:ascii="Times New Roman" w:hAnsi="Times New Roman" w:cs="Times New Roman"/>
+        </w:rPr>
+      </w:pPr>
+      <w:r>
+        <w:rPr>
+          <w:rFonts w:ascii="Times New Roman" w:hAnsi="Times New Roman" w:cs="Times New Roman"/>
+        </w:rPr>
+        <w:t xml:space="preserve">Nach diesen Einbindungen in die Karte wurde der begleitende Text verfasst und noch weitere Impressionen zum Ort </w:t>
       </w:r>
       <w:proofErr w:type="spellStart"/>
       <w:r>
@@ -128,209 +999,155 @@
         <w:rPr>
           <w:rFonts w:ascii="Times New Roman" w:hAnsi="Times New Roman" w:cs="Times New Roman"/>
         </w:rPr>
-        <w:t xml:space="preserve"> mit vorgegebenen Routen zu erstellen. Probleme in der Erstellung von Routen, welche dem Straßenverlauf folgen führten zu einem Umdenken des Projektziels. Es wurden aufgrund fehlender Daten selbstgewählte „Points </w:t>
-      </w:r>
-      <w:proofErr w:type="spellStart"/>
-      <w:r>
-        <w:rPr>
-          <w:rFonts w:ascii="Times New Roman" w:hAnsi="Times New Roman" w:cs="Times New Roman"/>
-        </w:rPr>
-        <w:t>of</w:t>
-      </w:r>
-      <w:proofErr w:type="spellEnd"/>
-      <w:r>
-        <w:rPr>
-          <w:rFonts w:ascii="Times New Roman" w:hAnsi="Times New Roman" w:cs="Times New Roman"/>
-        </w:rPr>
-        <w:t xml:space="preserve"> Interest“ erstellt und in einer </w:t>
-      </w:r>
-      <w:proofErr w:type="spellStart"/>
-      <w:r>
-        <w:rPr>
-          <w:rFonts w:ascii="Times New Roman" w:hAnsi="Times New Roman" w:cs="Times New Roman"/>
-        </w:rPr>
-        <w:t>OpenstreetMap</w:t>
-      </w:r>
-      <w:proofErr w:type="spellEnd"/>
-      <w:r>
-        <w:rPr>
-          <w:rFonts w:ascii="Times New Roman" w:hAnsi="Times New Roman" w:cs="Times New Roman"/>
-        </w:rPr>
-        <w:t xml:space="preserve"> eingebunden</w:t>
-      </w:r>
-      <w:r>
-        <w:rPr>
-          <w:rFonts w:ascii="Times New Roman" w:hAnsi="Times New Roman" w:cs="Times New Roman"/>
-        </w:rPr>
-        <w:t>. Zusätzlic</w:t>
-      </w:r>
-      <w:r>
-        <w:rPr>
-          <w:rFonts w:ascii="Times New Roman" w:hAnsi="Times New Roman" w:cs="Times New Roman"/>
-        </w:rPr>
-        <w:t>h wurden Punkte ausgewählt, die</w:t>
-      </w:r>
-      <w:r>
-        <w:rPr>
-          <w:rFonts w:ascii="Times New Roman" w:hAnsi="Times New Roman" w:cs="Times New Roman"/>
-        </w:rPr>
-        <w:t xml:space="preserve"> während der Exkursion</w:t>
-      </w:r>
-      <w:r>
-        <w:rPr>
-          <w:rFonts w:ascii="Times New Roman" w:hAnsi="Times New Roman" w:cs="Times New Roman"/>
-        </w:rPr>
-        <w:t xml:space="preserve"> als Gefahrenhotspots erkannt wurden. Für eine bessere Visualisierung der einzelnen Punkte wurde auf zwei Formen der Darstellung zurückgegriffen. Die Points </w:t>
-      </w:r>
-      <w:proofErr w:type="spellStart"/>
-      <w:r>
-        <w:rPr>
-          <w:rFonts w:ascii="Times New Roman" w:hAnsi="Times New Roman" w:cs="Times New Roman"/>
-        </w:rPr>
-        <w:t>of</w:t>
-      </w:r>
-      <w:proofErr w:type="spellEnd"/>
-      <w:r>
-        <w:rPr>
-          <w:rFonts w:ascii="Times New Roman" w:hAnsi="Times New Roman" w:cs="Times New Roman"/>
-        </w:rPr>
-        <w:t xml:space="preserve"> Interest in </w:t>
-      </w:r>
-      <w:proofErr w:type="spellStart"/>
-      <w:r>
-        <w:rPr>
-          <w:rFonts w:ascii="Times New Roman" w:hAnsi="Times New Roman" w:cs="Times New Roman"/>
-        </w:rPr>
-        <w:t>Siglufjörður</w:t>
-      </w:r>
-      <w:proofErr w:type="spellEnd"/>
-      <w:r>
-        <w:rPr>
-          <w:rFonts w:ascii="Times New Roman" w:hAnsi="Times New Roman" w:cs="Times New Roman"/>
-        </w:rPr>
-        <w:t xml:space="preserve"> wurden durch blaue Marker gekennzeichnet und </w:t>
-      </w:r>
-      <w:proofErr w:type="spellStart"/>
-      <w:r>
-        <w:rPr>
-          <w:rFonts w:ascii="Times New Roman" w:hAnsi="Times New Roman" w:cs="Times New Roman"/>
-        </w:rPr>
-        <w:t>GoogleStreetView</w:t>
-      </w:r>
-      <w:proofErr w:type="spellEnd"/>
-      <w:r>
-        <w:rPr>
-          <w:rFonts w:ascii="Times New Roman" w:hAnsi="Times New Roman" w:cs="Times New Roman"/>
-        </w:rPr>
-        <w:t xml:space="preserve"> wurde als Popup zum jeweiligen Punkt mit einer Ansicht des gekennzeichneten Bereichs angefügt. Die Gefahrenbereiche wurden durch grüne Pins markiert und, wenn vorhanden, mit eigenen Bildern des Gefahrenhotspots gekoppelt. So können in </w:t>
-      </w:r>
-      <w:proofErr w:type="spellStart"/>
-      <w:r>
-        <w:rPr>
-          <w:rFonts w:ascii="Times New Roman" w:hAnsi="Times New Roman" w:cs="Times New Roman"/>
-        </w:rPr>
-        <w:t>Siglufjörður</w:t>
-      </w:r>
-      <w:proofErr w:type="spellEnd"/>
-      <w:r>
-        <w:rPr>
-          <w:rFonts w:ascii="Times New Roman" w:hAnsi="Times New Roman" w:cs="Times New Roman"/>
-        </w:rPr>
-        <w:t xml:space="preserve"> nicht nur interessante sondern auch „gefährliche“ Bereiche </w:t>
-      </w:r>
-      <w:r>
-        <w:rPr>
-          <w:rFonts w:ascii="Times New Roman" w:hAnsi="Times New Roman" w:cs="Times New Roman"/>
-        </w:rPr>
-        <w:t xml:space="preserve">ausgemacht werden. Ein weiterer Schritt war die Darstellung bereits vorhandener Schutzmaßnahmen gegen Lawinen und Muren im Bereich der Ortschaft. Ablenkungsdämme die den Ort schützen wurden durch </w:t>
-      </w:r>
-      <w:proofErr w:type="spellStart"/>
-      <w:r>
-        <w:rPr>
-          <w:rFonts w:ascii="Times New Roman" w:hAnsi="Times New Roman" w:cs="Times New Roman"/>
-        </w:rPr>
-        <w:t>Polylines</w:t>
-      </w:r>
-      <w:proofErr w:type="spellEnd"/>
-      <w:r>
-        <w:rPr>
-          <w:rFonts w:ascii="Times New Roman" w:hAnsi="Times New Roman" w:cs="Times New Roman"/>
-        </w:rPr>
-        <w:t xml:space="preserve"> auf der Karte dargestellt. Aufgrund des </w:t>
-      </w:r>
-      <w:r>
-        <w:rPr>
-          <w:rFonts w:ascii="Times New Roman" w:hAnsi="Times New Roman" w:cs="Times New Roman"/>
-        </w:rPr>
-        <w:t>g</w:t>
-      </w:r>
-      <w:r>
-        <w:rPr>
-          <w:rFonts w:ascii="Times New Roman" w:hAnsi="Times New Roman" w:cs="Times New Roman"/>
-        </w:rPr>
-        <w:t>eographischen Hintergrunds des Projekts wurde ein Mouseover-Event erstellt, welches die genauen Koordinaten des Mauszeigers auf der Karte angibt, ebenso wurde eine Größenskala auf der Karte eingebunden. Für eine mögliche Orientierung im Gebiet wurde noch eine Routing-</w:t>
-      </w:r>
-      <w:proofErr w:type="spellStart"/>
-      <w:r>
-        <w:rPr>
-          <w:rFonts w:ascii="Times New Roman" w:hAnsi="Times New Roman" w:cs="Times New Roman"/>
-        </w:rPr>
-        <w:t>Machine</w:t>
-      </w:r>
-      <w:proofErr w:type="spellEnd"/>
-      <w:r>
-        <w:rPr>
-          <w:rFonts w:ascii="Times New Roman" w:hAnsi="Times New Roman" w:cs="Times New Roman"/>
-        </w:rPr>
-        <w:t xml:space="preserve"> eingebunden um eventuelle Anfahrten planen zu können.</w:t>
+        <w:t xml:space="preserve"> in Form von Bildern hinzugefügt. Für weitere Informationen wurde eine Liste mit verschiedenen Links zur Ortschaft eingefügt.</w:t>
       </w:r>
     </w:p>
     <w:p>
       <w:pPr>
         <w:spacing w:line="360" w:lineRule="auto"/>
-        <w:jc w:val="both"/>
-        <w:rPr>
-          <w:rFonts w:ascii="Times New Roman" w:hAnsi="Times New Roman" w:cs="Times New Roman"/>
-        </w:rPr>
-      </w:pPr>
-      <w:r>
-        <w:rPr>
-          <w:rFonts w:ascii="Times New Roman" w:hAnsi="Times New Roman" w:cs="Times New Roman"/>
-        </w:rPr>
-        <w:t>Probleme bei der Erstellung des Projekts ergaben sich unter anderem bei dem Versuch ein Dropdown-Menu zu erstellen um alle markierten Punkte per Namen anwählen zu können. Auch das Zentrieren der Karte auf der Website war nicht erfolgreich.</w:t>
-      </w:r>
-      <w:r>
-        <w:rPr>
-          <w:rFonts w:ascii="Times New Roman" w:hAnsi="Times New Roman" w:cs="Times New Roman"/>
-        </w:rPr>
-        <w:t xml:space="preserve"> Es wäre noch geplant gewesen, einige Bilder durch </w:t>
-      </w:r>
-      <w:proofErr w:type="spellStart"/>
-      <w:r>
-        <w:rPr>
-          <w:rFonts w:ascii="Times New Roman" w:hAnsi="Times New Roman" w:cs="Times New Roman"/>
-        </w:rPr>
-        <w:t>Panoramio</w:t>
-      </w:r>
-      <w:proofErr w:type="spellEnd"/>
-      <w:r>
-        <w:rPr>
-          <w:rFonts w:ascii="Times New Roman" w:hAnsi="Times New Roman" w:cs="Times New Roman"/>
-        </w:rPr>
-        <w:t xml:space="preserve"> oder andere Websites einzubinden, dies </w:t>
-      </w:r>
-      <w:r>
-        <w:rPr>
-          <w:rFonts w:ascii="Times New Roman" w:hAnsi="Times New Roman" w:cs="Times New Roman"/>
-        </w:rPr>
-        <w:t>funktionierte jedoch nicht wie gewünscht und wurde deswegen wieder verworfen.</w:t>
-      </w:r>
+        <w:rPr>
+          <w:rFonts w:ascii="Times New Roman" w:hAnsi="Times New Roman" w:cs="Times New Roman"/>
+        </w:rPr>
+      </w:pPr>
+      <w:r>
+        <w:rPr>
+          <w:noProof/>
+          <w:lang w:eastAsia="de-AT"/>
+        </w:rPr>
+        <w:drawing>
+          <wp:inline distT="0" distB="0" distL="0" distR="0" wp14:anchorId="06042C34" wp14:editId="202215CB">
+            <wp:extent cx="5760720" cy="524871"/>
+            <wp:effectExtent l="0" t="0" r="0" b="8890"/>
+            <wp:docPr id="6" name="Grafik 6"/>
+            <wp:cNvGraphicFramePr>
+              <a:graphicFrameLocks xmlns:a="http://schemas.openxmlformats.org/drawingml/2006/main" noChangeAspect="1"/>
+            </wp:cNvGraphicFramePr>
+            <a:graphic xmlns:a="http://schemas.openxmlformats.org/drawingml/2006/main">
+              <a:graphicData uri="http://schemas.openxmlformats.org/drawingml/2006/picture">
+                <pic:pic xmlns:pic="http://schemas.openxmlformats.org/drawingml/2006/picture">
+                  <pic:nvPicPr>
+                    <pic:cNvPr id="0" name=""/>
+                    <pic:cNvPicPr/>
+                  </pic:nvPicPr>
+                  <pic:blipFill>
+                    <a:blip r:embed="rId13"/>
+                    <a:stretch>
+                      <a:fillRect/>
+                    </a:stretch>
+                  </pic:blipFill>
+                  <pic:spPr>
+                    <a:xfrm>
+                      <a:off x="0" y="0"/>
+                      <a:ext cx="5760720" cy="524871"/>
+                    </a:xfrm>
+                    <a:prstGeom prst="rect">
+                      <a:avLst/>
+                    </a:prstGeom>
+                  </pic:spPr>
+                </pic:pic>
+              </a:graphicData>
+            </a:graphic>
+          </wp:inline>
+        </w:drawing>
+      </w:r>
+    </w:p>
+    <w:p>
+      <w:pPr>
+        <w:spacing w:line="360" w:lineRule="auto"/>
+        <w:rPr>
+          <w:rFonts w:ascii="Times New Roman" w:hAnsi="Times New Roman" w:cs="Times New Roman"/>
+        </w:rPr>
+      </w:pPr>
+      <w:r>
+        <w:rPr>
+          <w:rFonts w:ascii="Times New Roman" w:hAnsi="Times New Roman" w:cs="Times New Roman"/>
+        </w:rPr>
+        <w:t>Das Ergebnis ist eine einfache aber informative Karte mit diversen Ansichten der Ortschaft.</w:t>
+      </w:r>
+    </w:p>
+    <w:p>
+      <w:pPr>
+        <w:spacing w:line="360" w:lineRule="auto"/>
+        <w:rPr>
+          <w:rFonts w:ascii="Times New Roman" w:hAnsi="Times New Roman" w:cs="Times New Roman"/>
+        </w:rPr>
+      </w:pPr>
+      <w:r>
+        <w:rPr>
+          <w:noProof/>
+          <w:lang w:eastAsia="de-AT"/>
+        </w:rPr>
+        <w:lastRenderedPageBreak/>
+        <w:drawing>
+          <wp:inline distT="0" distB="0" distL="0" distR="0" wp14:anchorId="3EE4A2D5" wp14:editId="06E2FF27">
+            <wp:extent cx="5760720" cy="3755553"/>
+            <wp:effectExtent l="0" t="0" r="0" b="0"/>
+            <wp:docPr id="7" name="Grafik 7"/>
+            <wp:cNvGraphicFramePr>
+              <a:graphicFrameLocks xmlns:a="http://schemas.openxmlformats.org/drawingml/2006/main" noChangeAspect="1"/>
+            </wp:cNvGraphicFramePr>
+            <a:graphic xmlns:a="http://schemas.openxmlformats.org/drawingml/2006/main">
+              <a:graphicData uri="http://schemas.openxmlformats.org/drawingml/2006/picture">
+                <pic:pic xmlns:pic="http://schemas.openxmlformats.org/drawingml/2006/picture">
+                  <pic:nvPicPr>
+                    <pic:cNvPr id="0" name=""/>
+                    <pic:cNvPicPr/>
+                  </pic:nvPicPr>
+                  <pic:blipFill>
+                    <a:blip r:embed="rId14"/>
+                    <a:stretch>
+                      <a:fillRect/>
+                    </a:stretch>
+                  </pic:blipFill>
+                  <pic:spPr>
+                    <a:xfrm>
+                      <a:off x="0" y="0"/>
+                      <a:ext cx="5760720" cy="3755553"/>
+                    </a:xfrm>
+                    <a:prstGeom prst="rect">
+                      <a:avLst/>
+                    </a:prstGeom>
+                  </pic:spPr>
+                </pic:pic>
+              </a:graphicData>
+            </a:graphic>
+          </wp:inline>
+        </w:drawing>
+      </w:r>
+    </w:p>
+    <w:p>
+      <w:pPr>
+        <w:spacing w:line="360" w:lineRule="auto"/>
+        <w:rPr>
+          <w:rFonts w:ascii="Times New Roman" w:hAnsi="Times New Roman" w:cs="Times New Roman"/>
+        </w:rPr>
+      </w:pPr>
+    </w:p>
+    <w:p>
+      <w:pPr>
+        <w:spacing w:line="360" w:lineRule="auto"/>
+        <w:rPr>
+          <w:rFonts w:ascii="Times New Roman" w:hAnsi="Times New Roman" w:cs="Times New Roman"/>
+        </w:rPr>
+      </w:pPr>
     </w:p>
     <w:p/>
     <w:p/>
     <w:p/>
-    <w:p>
-      <w:r>
+    <w:p/>
+    <w:p/>
+    <w:p/>
+    <w:p/>
+    <w:p/>
+    <w:p/>
+    <w:p/>
+    <w:p/>
+    <w:p/>
+    <w:p/>
+    <w:p/>
+    <w:p>
+      <w:r>
+        <w:lastRenderedPageBreak/>
         <w:t>Quellen:</w:t>
       </w:r>
     </w:p>
@@ -392,7 +1209,7 @@
       <w:r>
         <w:t xml:space="preserve">, </w:t>
       </w:r>
-      <w:hyperlink r:id="rId6" w:history="1">
+      <w:hyperlink r:id="rId15" w:history="1">
         <w:r>
           <w:rPr>
             <w:rStyle w:val="Hyperlink"/>
@@ -421,7 +1238,7 @@
       <w:r>
         <w:t xml:space="preserve"> </w:t>
       </w:r>
-      <w:hyperlink r:id="rId7" w:history="1">
+      <w:hyperlink r:id="rId16" w:history="1">
         <w:r>
           <w:rPr>
             <w:rStyle w:val="Hyperlink"/>
@@ -474,10 +1291,39 @@
           <w:ilvl w:val="0"/>
           <w:numId w:val="1"/>
         </w:numPr>
-        <w:jc w:val="both"/>
-      </w:pPr>
-      <w:r>
-        <w:t>Anzeige der Koordinaten per Mouseover</w:t>
+      </w:pPr>
+      <w:r>
+        <w:t xml:space="preserve">Einbinden des </w:t>
+      </w:r>
+      <w:proofErr w:type="spellStart"/>
+      <w:r>
+        <w:t>Leaflet</w:t>
+      </w:r>
+      <w:proofErr w:type="spellEnd"/>
+      <w:r>
+        <w:t xml:space="preserve">-Stylesheets und </w:t>
+      </w:r>
+      <w:proofErr w:type="spellStart"/>
+      <w:r>
+        <w:t>Leaflet</w:t>
+      </w:r>
+      <w:proofErr w:type="spellEnd"/>
+      <w:r>
+        <w:t>-Scripts</w:t>
+      </w:r>
+      <w:r>
+        <w:t xml:space="preserve">, Version 0.7.7 </w:t>
+      </w:r>
+      <w:hyperlink r:id="rId17" w:history="1">
+        <w:r>
+          <w:rPr>
+            <w:rStyle w:val="Hyperlink"/>
+          </w:rPr>
+          <w:t>http://leafletjs.com/download.html</w:t>
+        </w:r>
+      </w:hyperlink>
+      <w:r>
+        <w:t xml:space="preserve"> </w:t>
       </w:r>
     </w:p>
     <w:p>
@@ -490,7 +1336,7 @@
         <w:jc w:val="both"/>
       </w:pPr>
       <w:r>
-        <w:t>Eine Größenskala wurde auf der Karte eingebunden</w:t>
+        <w:t>Anzeige der Koordinaten per Mouseover</w:t>
       </w:r>
     </w:p>
     <w:p>
@@ -500,11 +1346,24 @@
           <w:ilvl w:val="0"/>
           <w:numId w:val="1"/>
         </w:numPr>
+        <w:jc w:val="both"/>
+      </w:pPr>
+      <w:r>
+        <w:t>Eine Größenskala wurde auf der Karte eingebunden</w:t>
+      </w:r>
+    </w:p>
+    <w:p>
+      <w:pPr>
+        <w:pStyle w:val="Listenabsatz"/>
+        <w:numPr>
+          <w:ilvl w:val="0"/>
+          <w:numId w:val="1"/>
+        </w:numPr>
       </w:pPr>
       <w:r>
         <w:t xml:space="preserve">Grüne Marker der Gefahrenbereiche, </w:t>
       </w:r>
-      <w:hyperlink r:id="rId8" w:history="1">
+      <w:hyperlink r:id="rId18" w:history="1">
         <w:r>
           <w:rPr>
             <w:rStyle w:val="Hyperlink"/>
@@ -540,10 +1399,41 @@
       <w:r>
         <w:t xml:space="preserve"> eingebunden</w:t>
       </w:r>
-      <w:bookmarkStart w:id="0" w:name="_GoBack"/>
-      <w:bookmarkEnd w:id="0"/>
+    </w:p>
+    <w:p>
+      <w:pPr>
+        <w:pStyle w:val="Listenabsatz"/>
+        <w:numPr>
+          <w:ilvl w:val="0"/>
+          <w:numId w:val="1"/>
+        </w:numPr>
+      </w:pPr>
+      <w:r>
+        <w:t xml:space="preserve">Die Koordinaten der einzelnen Markierungen wurden über </w:t>
+      </w:r>
+      <w:hyperlink r:id="rId19" w:history="1">
+        <w:r>
+          <w:rPr>
+            <w:rStyle w:val="Hyperlink"/>
+          </w:rPr>
+          <w:t>http://www.mapcoordinates.net/</w:t>
+        </w:r>
+      </w:hyperlink>
+      <w:r>
+        <w:t xml:space="preserve"> ermittelt</w:t>
+      </w:r>
+    </w:p>
+    <w:p>
+      <w:pPr>
+        <w:pStyle w:val="Listenabsatz"/>
+        <w:numPr>
+          <w:ilvl w:val="0"/>
+          <w:numId w:val="1"/>
+        </w:numPr>
+      </w:pPr>
     </w:p>
     <w:sectPr>
+      <w:headerReference w:type="default" r:id="rId20"/>
       <w:pgSz w:w="11906" w:h="16838"/>
       <w:pgMar w:top="1417" w:right="1417" w:bottom="1134" w:left="1417" w:header="708" w:footer="708" w:gutter="0"/>
       <w:cols w:space="708"/>
@@ -551,6 +1441,76 @@
     </w:sectPr>
   </w:body>
 </w:document>
+</file>
+
+<file path=word/endnotes.xml><?xml version="1.0" encoding="utf-8"?>
+<w:endnotes xmlns:wpc="http://schemas.microsoft.com/office/word/2010/wordprocessingCanvas" xmlns:mc="http://schemas.openxmlformats.org/markup-compatibility/2006" xmlns:o="urn:schemas-microsoft-com:office:office" xmlns:r="http://schemas.openxmlformats.org/officeDocument/2006/relationships" xmlns:m="http://schemas.openxmlformats.org/officeDocument/2006/math" xmlns:v="urn:schemas-microsoft-com:vml" xmlns:wp14="http://schemas.microsoft.com/office/word/2010/wordprocessingDrawing" xmlns:wp="http://schemas.openxmlformats.org/drawingml/2006/wordprocessingDrawing" xmlns:w10="urn:schemas-microsoft-com:office:word" xmlns:w="http://schemas.openxmlformats.org/wordprocessingml/2006/main" xmlns:w14="http://schemas.microsoft.com/office/word/2010/wordml" xmlns:wpg="http://schemas.microsoft.com/office/word/2010/wordprocessingGroup" xmlns:wpi="http://schemas.microsoft.com/office/word/2010/wordprocessingInk" xmlns:wne="http://schemas.microsoft.com/office/word/2006/wordml" xmlns:wps="http://schemas.microsoft.com/office/word/2010/wordprocessingShape" mc:Ignorable="w14 wp14">
+  <w:endnote w:type="separator" w:id="-1">
+    <w:p>
+      <w:pPr>
+        <w:spacing w:after="0" w:line="240" w:lineRule="auto"/>
+      </w:pPr>
+      <w:r>
+        <w:separator/>
+      </w:r>
+    </w:p>
+  </w:endnote>
+  <w:endnote w:type="continuationSeparator" w:id="0">
+    <w:p>
+      <w:pPr>
+        <w:spacing w:after="0" w:line="240" w:lineRule="auto"/>
+      </w:pPr>
+      <w:r>
+        <w:continuationSeparator/>
+      </w:r>
+    </w:p>
+  </w:endnote>
+</w:endnotes>
+</file>
+
+<file path=word/footnotes.xml><?xml version="1.0" encoding="utf-8"?>
+<w:footnotes xmlns:wpc="http://schemas.microsoft.com/office/word/2010/wordprocessingCanvas" xmlns:mc="http://schemas.openxmlformats.org/markup-compatibility/2006" xmlns:o="urn:schemas-microsoft-com:office:office" xmlns:r="http://schemas.openxmlformats.org/officeDocument/2006/relationships" xmlns:m="http://schemas.openxmlformats.org/officeDocument/2006/math" xmlns:v="urn:schemas-microsoft-com:vml" xmlns:wp14="http://schemas.microsoft.com/office/word/2010/wordprocessingDrawing" xmlns:wp="http://schemas.openxmlformats.org/drawingml/2006/wordprocessingDrawing" xmlns:w10="urn:schemas-microsoft-com:office:word" xmlns:w="http://schemas.openxmlformats.org/wordprocessingml/2006/main" xmlns:w14="http://schemas.microsoft.com/office/word/2010/wordml" xmlns:wpg="http://schemas.microsoft.com/office/word/2010/wordprocessingGroup" xmlns:wpi="http://schemas.microsoft.com/office/word/2010/wordprocessingInk" xmlns:wne="http://schemas.microsoft.com/office/word/2006/wordml" xmlns:wps="http://schemas.microsoft.com/office/word/2010/wordprocessingShape" mc:Ignorable="w14 wp14">
+  <w:footnote w:type="separator" w:id="-1">
+    <w:p>
+      <w:pPr>
+        <w:spacing w:after="0" w:line="240" w:lineRule="auto"/>
+      </w:pPr>
+      <w:r>
+        <w:separator/>
+      </w:r>
+    </w:p>
+  </w:footnote>
+  <w:footnote w:type="continuationSeparator" w:id="0">
+    <w:p>
+      <w:pPr>
+        <w:spacing w:after="0" w:line="240" w:lineRule="auto"/>
+      </w:pPr>
+      <w:r>
+        <w:continuationSeparator/>
+      </w:r>
+    </w:p>
+  </w:footnote>
+</w:footnotes>
+</file>
+
+<file path=word/header1.xml><?xml version="1.0" encoding="utf-8"?>
+<w:hdr xmlns:wpc="http://schemas.microsoft.com/office/word/2010/wordprocessingCanvas" xmlns:mc="http://schemas.openxmlformats.org/markup-compatibility/2006" xmlns:o="urn:schemas-microsoft-com:office:office" xmlns:r="http://schemas.openxmlformats.org/officeDocument/2006/relationships" xmlns:m="http://schemas.openxmlformats.org/officeDocument/2006/math" xmlns:v="urn:schemas-microsoft-com:vml" xmlns:wp14="http://schemas.microsoft.com/office/word/2010/wordprocessingDrawing" xmlns:wp="http://schemas.openxmlformats.org/drawingml/2006/wordprocessingDrawing" xmlns:w10="urn:schemas-microsoft-com:office:word" xmlns:w="http://schemas.openxmlformats.org/wordprocessingml/2006/main" xmlns:w14="http://schemas.microsoft.com/office/word/2010/wordml" xmlns:wpg="http://schemas.microsoft.com/office/word/2010/wordprocessingGroup" xmlns:wpi="http://schemas.microsoft.com/office/word/2010/wordprocessingInk" xmlns:wne="http://schemas.microsoft.com/office/word/2006/wordml" xmlns:wps="http://schemas.microsoft.com/office/word/2010/wordprocessingShape" mc:Ignorable="w14 wp14">
+  <w:p>
+    <w:pPr>
+      <w:pStyle w:val="Kopfzeile"/>
+      <w:tabs>
+        <w:tab w:val="clear" w:pos="4536"/>
+      </w:tabs>
+    </w:pPr>
+    <w:r>
+      <w:t>Web-Mapping Sommersemester 2016</w:t>
+    </w:r>
+    <w:r>
+      <w:tab/>
+      <w:t>Senn, Berthold</w:t>
+    </w:r>
+  </w:p>
+</w:hdr>
 </file>
 
 <file path=word/numbering.xml><?xml version="1.0" encoding="utf-8"?>
@@ -919,6 +1879,80 @@
       <w:u w:val="single"/>
     </w:rPr>
   </w:style>
+  <w:style w:type="paragraph" w:styleId="Kopfzeile">
+    <w:name w:val="header"/>
+    <w:basedOn w:val="Standard"/>
+    <w:link w:val="KopfzeileZchn"/>
+    <w:uiPriority w:val="99"/>
+    <w:unhideWhenUsed/>
+    <w:rsid w:val="00E30ABB"/>
+    <w:pPr>
+      <w:tabs>
+        <w:tab w:val="center" w:pos="4536"/>
+        <w:tab w:val="right" w:pos="9072"/>
+      </w:tabs>
+      <w:spacing w:after="0" w:line="240" w:lineRule="auto"/>
+    </w:pPr>
+  </w:style>
+  <w:style w:type="character" w:customStyle="1" w:styleId="KopfzeileZchn">
+    <w:name w:val="Kopfzeile Zchn"/>
+    <w:basedOn w:val="Absatz-Standardschriftart"/>
+    <w:link w:val="Kopfzeile"/>
+    <w:uiPriority w:val="99"/>
+    <w:rsid w:val="00E30ABB"/>
+  </w:style>
+  <w:style w:type="paragraph" w:styleId="Fuzeile">
+    <w:name w:val="footer"/>
+    <w:basedOn w:val="Standard"/>
+    <w:link w:val="FuzeileZchn"/>
+    <w:uiPriority w:val="99"/>
+    <w:unhideWhenUsed/>
+    <w:rsid w:val="00E30ABB"/>
+    <w:pPr>
+      <w:tabs>
+        <w:tab w:val="center" w:pos="4536"/>
+        <w:tab w:val="right" w:pos="9072"/>
+      </w:tabs>
+      <w:spacing w:after="0" w:line="240" w:lineRule="auto"/>
+    </w:pPr>
+  </w:style>
+  <w:style w:type="character" w:customStyle="1" w:styleId="FuzeileZchn">
+    <w:name w:val="Fußzeile Zchn"/>
+    <w:basedOn w:val="Absatz-Standardschriftart"/>
+    <w:link w:val="Fuzeile"/>
+    <w:uiPriority w:val="99"/>
+    <w:rsid w:val="00E30ABB"/>
+  </w:style>
+  <w:style w:type="paragraph" w:styleId="Sprechblasentext">
+    <w:name w:val="Balloon Text"/>
+    <w:basedOn w:val="Standard"/>
+    <w:link w:val="SprechblasentextZchn"/>
+    <w:uiPriority w:val="99"/>
+    <w:semiHidden/>
+    <w:unhideWhenUsed/>
+    <w:rsid w:val="005507C7"/>
+    <w:pPr>
+      <w:spacing w:after="0" w:line="240" w:lineRule="auto"/>
+    </w:pPr>
+    <w:rPr>
+      <w:rFonts w:ascii="Tahoma" w:hAnsi="Tahoma" w:cs="Tahoma"/>
+      <w:sz w:val="16"/>
+      <w:szCs w:val="16"/>
+    </w:rPr>
+  </w:style>
+  <w:style w:type="character" w:customStyle="1" w:styleId="SprechblasentextZchn">
+    <w:name w:val="Sprechblasentext Zchn"/>
+    <w:basedOn w:val="Absatz-Standardschriftart"/>
+    <w:link w:val="Sprechblasentext"/>
+    <w:uiPriority w:val="99"/>
+    <w:semiHidden/>
+    <w:rsid w:val="005507C7"/>
+    <w:rPr>
+      <w:rFonts w:ascii="Tahoma" w:hAnsi="Tahoma" w:cs="Tahoma"/>
+      <w:sz w:val="16"/>
+      <w:szCs w:val="16"/>
+    </w:rPr>
+  </w:style>
 </w:styles>
 </file>
 
@@ -1166,6 +2200,80 @@
     <w:rPr>
       <w:color w:val="0000FF" w:themeColor="hyperlink"/>
       <w:u w:val="single"/>
+    </w:rPr>
+  </w:style>
+  <w:style w:type="paragraph" w:styleId="Kopfzeile">
+    <w:name w:val="header"/>
+    <w:basedOn w:val="Standard"/>
+    <w:link w:val="KopfzeileZchn"/>
+    <w:uiPriority w:val="99"/>
+    <w:unhideWhenUsed/>
+    <w:rsid w:val="00E30ABB"/>
+    <w:pPr>
+      <w:tabs>
+        <w:tab w:val="center" w:pos="4536"/>
+        <w:tab w:val="right" w:pos="9072"/>
+      </w:tabs>
+      <w:spacing w:after="0" w:line="240" w:lineRule="auto"/>
+    </w:pPr>
+  </w:style>
+  <w:style w:type="character" w:customStyle="1" w:styleId="KopfzeileZchn">
+    <w:name w:val="Kopfzeile Zchn"/>
+    <w:basedOn w:val="Absatz-Standardschriftart"/>
+    <w:link w:val="Kopfzeile"/>
+    <w:uiPriority w:val="99"/>
+    <w:rsid w:val="00E30ABB"/>
+  </w:style>
+  <w:style w:type="paragraph" w:styleId="Fuzeile">
+    <w:name w:val="footer"/>
+    <w:basedOn w:val="Standard"/>
+    <w:link w:val="FuzeileZchn"/>
+    <w:uiPriority w:val="99"/>
+    <w:unhideWhenUsed/>
+    <w:rsid w:val="00E30ABB"/>
+    <w:pPr>
+      <w:tabs>
+        <w:tab w:val="center" w:pos="4536"/>
+        <w:tab w:val="right" w:pos="9072"/>
+      </w:tabs>
+      <w:spacing w:after="0" w:line="240" w:lineRule="auto"/>
+    </w:pPr>
+  </w:style>
+  <w:style w:type="character" w:customStyle="1" w:styleId="FuzeileZchn">
+    <w:name w:val="Fußzeile Zchn"/>
+    <w:basedOn w:val="Absatz-Standardschriftart"/>
+    <w:link w:val="Fuzeile"/>
+    <w:uiPriority w:val="99"/>
+    <w:rsid w:val="00E30ABB"/>
+  </w:style>
+  <w:style w:type="paragraph" w:styleId="Sprechblasentext">
+    <w:name w:val="Balloon Text"/>
+    <w:basedOn w:val="Standard"/>
+    <w:link w:val="SprechblasentextZchn"/>
+    <w:uiPriority w:val="99"/>
+    <w:semiHidden/>
+    <w:unhideWhenUsed/>
+    <w:rsid w:val="005507C7"/>
+    <w:pPr>
+      <w:spacing w:after="0" w:line="240" w:lineRule="auto"/>
+    </w:pPr>
+    <w:rPr>
+      <w:rFonts w:ascii="Tahoma" w:hAnsi="Tahoma" w:cs="Tahoma"/>
+      <w:sz w:val="16"/>
+      <w:szCs w:val="16"/>
+    </w:rPr>
+  </w:style>
+  <w:style w:type="character" w:customStyle="1" w:styleId="SprechblasentextZchn">
+    <w:name w:val="Sprechblasentext Zchn"/>
+    <w:basedOn w:val="Absatz-Standardschriftart"/>
+    <w:link w:val="Sprechblasentext"/>
+    <w:uiPriority w:val="99"/>
+    <w:semiHidden/>
+    <w:rsid w:val="005507C7"/>
+    <w:rPr>
+      <w:rFonts w:ascii="Tahoma" w:hAnsi="Tahoma" w:cs="Tahoma"/>
+      <w:sz w:val="16"/>
+      <w:szCs w:val="16"/>
     </w:rPr>
   </w:style>
 </w:styles>

</xml_diff>